<commit_message>
Update to use correct installation URL's and template HTML.
</commit_message>
<xml_diff>
--- a/Rootstock Financials/Installation and Deployment/S-Docs - RS Check Template Steps.docx
+++ b/Rootstock Financials/Installation and Deployment/S-Docs - RS Check Template Steps.docx
@@ -84,7 +84,7 @@
         <w:pStyle w:val="BodyText"/>
         <w:spacing w:after="0"/>
         <w:rPr>
-          <w:rFonts w:ascii="arial;helvetica;sans-serif" w:hAnsi="arial;helvetica;sans-serif" w:hint="eastAsia"/>
+          <w:rFonts w:ascii="arial;helvetica;sans-serif" w:hAnsi="arial;helvetica;sans-serif"/>
           <w:color w:val="333333"/>
           <w:sz w:val="21"/>
         </w:rPr>
@@ -97,6 +97,93 @@
         </w:rPr>
         <w:t>1. Install S-Docs</w:t>
       </w:r>
+      <w:r>
+        <w:rPr>
+          <w:rFonts w:ascii="arial;helvetica;sans-serif" w:hAnsi="arial;helvetica;sans-serif"/>
+          <w:color w:val="333333"/>
+          <w:sz w:val="21"/>
+        </w:rPr>
+        <w:t xml:space="preserve"> using this version:</w:t>
+      </w:r>
+    </w:p>
+    <w:p>
+      <w:pPr>
+        <w:pStyle w:val="BodyText"/>
+        <w:ind w:firstLine="709"/>
+        <w:rPr>
+          <w:rFonts w:ascii="arial;helvetica;sans-serif" w:hAnsi="arial;helvetica;sans-serif" w:hint="eastAsia"/>
+          <w:color w:val="333333"/>
+          <w:sz w:val="21"/>
+        </w:rPr>
+      </w:pPr>
+      <w:r>
+        <w:rPr>
+          <w:rFonts w:ascii="arial;helvetica;sans-serif" w:hAnsi="arial;helvetica;sans-serif" w:hint="eastAsia"/>
+          <w:color w:val="333333"/>
+          <w:sz w:val="21"/>
+        </w:rPr>
+        <w:t xml:space="preserve">[Production] </w:t>
+      </w:r>
+      <w:hyperlink r:id="rId5" w:history="1">
+        <w:r>
+          <w:rPr>
+            <w:rStyle w:val="Hyperlink"/>
+            <w:rFonts w:ascii="arial;helvetica;sans-serif" w:hAnsi="arial;helvetica;sans-serif" w:hint="eastAsia"/>
+            <w:sz w:val="21"/>
+          </w:rPr>
+          <w:t>https://login.salesforce.com/packaging/installPackage.apexp?p0=04tA000000082b1</w:t>
+        </w:r>
+      </w:hyperlink>
+      <w:bookmarkStart w:id="0" w:name="_GoBack"/>
+      <w:bookmarkEnd w:id="0"/>
+    </w:p>
+    <w:p>
+      <w:pPr>
+        <w:pStyle w:val="BodyText"/>
+        <w:ind w:firstLine="709"/>
+        <w:rPr>
+          <w:rFonts w:ascii="arial;helvetica;sans-serif" w:hAnsi="arial;helvetica;sans-serif" w:hint="eastAsia"/>
+          <w:color w:val="333333"/>
+          <w:sz w:val="21"/>
+        </w:rPr>
+      </w:pPr>
+      <w:r>
+        <w:rPr>
+          <w:rFonts w:ascii="arial;helvetica;sans-serif" w:hAnsi="arial;helvetica;sans-serif" w:hint="eastAsia"/>
+          <w:color w:val="333333"/>
+          <w:sz w:val="21"/>
+        </w:rPr>
+        <w:t xml:space="preserve">[Sandbox] </w:t>
+      </w:r>
+      <w:hyperlink r:id="rId6" w:history="1">
+        <w:r>
+          <w:rPr>
+            <w:rStyle w:val="Hyperlink"/>
+            <w:rFonts w:ascii="arial;helvetica;sans-serif" w:hAnsi="arial;helvetica;sans-serif" w:hint="eastAsia"/>
+            <w:sz w:val="21"/>
+          </w:rPr>
+          <w:t>https://test.salesforce.com/packaging/installPackage.apexp?p0=04tA000000082b1</w:t>
+        </w:r>
+      </w:hyperlink>
+      <w:r>
+        <w:rPr>
+          <w:rFonts w:ascii="arial;helvetica;sans-serif" w:hAnsi="arial;helvetica;sans-serif"/>
+          <w:color w:val="333333"/>
+          <w:sz w:val="21"/>
+        </w:rPr>
+        <w:t xml:space="preserve"> </w:t>
+      </w:r>
+    </w:p>
+    <w:p>
+      <w:pPr>
+        <w:pStyle w:val="BodyText"/>
+        <w:spacing w:after="0"/>
+        <w:rPr>
+          <w:rFonts w:ascii="arial;helvetica;sans-serif" w:hAnsi="arial;helvetica;sans-serif" w:hint="eastAsia"/>
+          <w:color w:val="333333"/>
+          <w:sz w:val="21"/>
+        </w:rPr>
+      </w:pPr>
     </w:p>
     <w:p>
       <w:pPr>
@@ -272,7 +359,7 @@
                     </pic:cNvPicPr>
                   </pic:nvPicPr>
                   <pic:blipFill>
-                    <a:blip r:embed="rId5"/>
+                    <a:blip r:embed="rId7"/>
                     <a:stretch>
                       <a:fillRect/>
                     </a:stretch>
@@ -494,7 +581,6 @@
           <w:color w:val="333333"/>
           <w:lang w:eastAsia="en-US" w:bidi="ar-SA"/>
         </w:rPr>
-        <w:lastRenderedPageBreak/>
         <w:drawing>
           <wp:inline distT="0" distB="0" distL="0" distR="0" wp14:anchorId="6ADE1963" wp14:editId="6580CB8C">
             <wp:extent cx="6638290" cy="2322195"/>
@@ -513,7 +599,7 @@
                     </pic:cNvPicPr>
                   </pic:nvPicPr>
                   <pic:blipFill>
-                    <a:blip r:embed="rId6"/>
+                    <a:blip r:embed="rId8"/>
                     <a:stretch>
                       <a:fillRect/>
                     </a:stretch>
@@ -597,8 +683,6 @@
         </w:rPr>
         <w:t xml:space="preserve"> Save changes.</w:t>
       </w:r>
-      <w:bookmarkStart w:id="0" w:name="_GoBack"/>
-      <w:bookmarkEnd w:id="0"/>
     </w:p>
     <w:p>
       <w:pPr>
@@ -709,7 +793,7 @@
                     </pic:cNvPicPr>
                   </pic:nvPicPr>
                   <pic:blipFill>
-                    <a:blip r:embed="rId7"/>
+                    <a:blip r:embed="rId9"/>
                     <a:stretch>
                       <a:fillRect/>
                     </a:stretch>
@@ -860,7 +944,7 @@
                     </pic:cNvPicPr>
                   </pic:nvPicPr>
                   <pic:blipFill>
-                    <a:blip r:embed="rId8"/>
+                    <a:blip r:embed="rId10"/>
                     <a:stretch>
                       <a:fillRect/>
                     </a:stretch>
@@ -952,7 +1036,7 @@
                     </pic:cNvPicPr>
                   </pic:nvPicPr>
                   <pic:blipFill>
-                    <a:blip r:embed="rId9"/>
+                    <a:blip r:embed="rId11"/>
                     <a:stretch>
                       <a:fillRect/>
                     </a:stretch>
@@ -1257,6 +1341,17 @@
       <w:szCs w:val="14"/>
     </w:rPr>
   </w:style>
+  <w:style w:type="character" w:styleId="Hyperlink">
+    <w:name w:val="Hyperlink"/>
+    <w:basedOn w:val="DefaultParagraphFont"/>
+    <w:uiPriority w:val="99"/>
+    <w:unhideWhenUsed/>
+    <w:rsid w:val="00F63BF9"/>
+    <w:rPr>
+      <w:color w:val="0000FF" w:themeColor="hyperlink"/>
+      <w:u w:val="single"/>
+    </w:rPr>
+  </w:style>
 </w:styles>
 </file>
 
@@ -1515,6 +1610,17 @@
       <w:rFonts w:ascii="Tahoma" w:hAnsi="Tahoma" w:cs="Mangal"/>
       <w:sz w:val="16"/>
       <w:szCs w:val="14"/>
+    </w:rPr>
+  </w:style>
+  <w:style w:type="character" w:styleId="Hyperlink">
+    <w:name w:val="Hyperlink"/>
+    <w:basedOn w:val="DefaultParagraphFont"/>
+    <w:uiPriority w:val="99"/>
+    <w:unhideWhenUsed/>
+    <w:rsid w:val="00F63BF9"/>
+    <w:rPr>
+      <w:color w:val="0000FF" w:themeColor="hyperlink"/>
+      <w:u w:val="single"/>
     </w:rPr>
   </w:style>
 </w:styles>

</xml_diff>